<commit_message>
remove CV and redo homepage for personal site
</commit_message>
<xml_diff>
--- a/_site/files/josh-dean-cv.docx
+++ b/_site/files/josh-dean-cv.docx
@@ -169,8 +169,6 @@
             <w:pPr>
               <w:jc w:val="right"/>
             </w:pPr>
-            <w:bookmarkStart w:id="0" w:name="_GoBack"/>
-            <w:bookmarkEnd w:id="0"/>
             <w:r>
               <w:t>H</w:t>
             </w:r>
@@ -268,10 +266,10 @@
         <w:t xml:space="preserve">.  </w:t>
       </w:r>
       <w:r>
-        <w:t>I believe my excellent communication skills and work ethic, coupled with my ability to empathize with a</w:t>
-      </w:r>
-      <w:r>
-        <w:t xml:space="preserve"> product are my key strengths.</w:t>
+        <w:t>My background is in pre-investment startups, holding responsibilities spanning multiple disciplines</w:t>
+      </w:r>
+      <w:r>
+        <w:t>.</w:t>
       </w:r>
       <w:r>
         <w:t xml:space="preserve"> My MBTI is INTJ.</w:t>
@@ -297,16 +295,21 @@
         <w:t xml:space="preserve"> build on </w:t>
       </w:r>
       <w:r>
-        <w:t>my broad skillset gained in pre-</w:t>
-      </w:r>
-      <w:r>
-        <w:t>money startups.  However</w:t>
+        <w:t>my broad skillset</w:t>
+      </w:r>
+      <w:r>
+        <w:t>.  However</w:t>
       </w:r>
       <w:r>
         <w:t>,</w:t>
       </w:r>
       <w:r>
-        <w:t xml:space="preserve"> I am also open to contract opportunities</w:t>
+        <w:t xml:space="preserve"> I am also open to con</w:t>
+      </w:r>
+      <w:bookmarkStart w:id="0" w:name="_GoBack"/>
+      <w:bookmarkEnd w:id="0"/>
+      <w:r>
+        <w:t>tract opportunities</w:t>
       </w:r>
       <w:r>
         <w:t>.</w:t>
@@ -342,25 +345,25 @@
         <w:rPr>
           <w:color w:val="000000" w:themeColor="text1"/>
         </w:rPr>
-        <w:t>Rails,</w:t>
-      </w:r>
-      <w:r>
-        <w:rPr>
-          <w:color w:val="000000" w:themeColor="text1"/>
-        </w:rPr>
-        <w:t xml:space="preserve"> MVC.NET,</w:t>
-      </w:r>
-      <w:r>
-        <w:rPr>
-          <w:color w:val="000000" w:themeColor="text1"/>
-        </w:rPr>
-        <w:t xml:space="preserve"> React.js and</w:t>
-      </w:r>
-      <w:r>
-        <w:rPr>
-          <w:color w:val="000000" w:themeColor="text1"/>
-        </w:rPr>
-        <w:t xml:space="preserve"> iOS</w:t>
+        <w:t>Ruby,</w:t>
+      </w:r>
+      <w:r>
+        <w:rPr>
+          <w:color w:val="000000" w:themeColor="text1"/>
+        </w:rPr>
+        <w:t xml:space="preserve"> </w:t>
+      </w:r>
+      <w:r>
+        <w:rPr>
+          <w:color w:val="000000" w:themeColor="text1"/>
+        </w:rPr>
+        <w:t>C#, Objective-C, JavaS</w:t>
+      </w:r>
+      <w:r>
+        <w:rPr>
+          <w:color w:val="000000" w:themeColor="text1"/>
+        </w:rPr>
+        <w:t>cript, Java, SQL</w:t>
       </w:r>
     </w:p>
     <w:p>
@@ -378,25 +381,37 @@
         <w:rPr>
           <w:color w:val="000000" w:themeColor="text1"/>
         </w:rPr>
-        <w:t>F</w:t>
-      </w:r>
-      <w:r>
-        <w:rPr>
-          <w:color w:val="000000" w:themeColor="text1"/>
-        </w:rPr>
-        <w:t>unctional outcomes</w:t>
-      </w:r>
-      <w:r>
-        <w:rPr>
-          <w:color w:val="000000" w:themeColor="text1"/>
-        </w:rPr>
-        <w:t>, UI,</w:t>
-      </w:r>
-      <w:r>
-        <w:rPr>
-          <w:color w:val="000000" w:themeColor="text1"/>
-        </w:rPr>
-        <w:t xml:space="preserve"> UX</w:t>
+        <w:t>Rails,</w:t>
+      </w:r>
+      <w:r>
+        <w:rPr>
+          <w:color w:val="000000" w:themeColor="text1"/>
+        </w:rPr>
+        <w:t xml:space="preserve"> </w:t>
+      </w:r>
+      <w:r>
+        <w:rPr>
+          <w:color w:val="000000" w:themeColor="text1"/>
+        </w:rPr>
+        <w:t>React.js</w:t>
+      </w:r>
+      <w:r>
+        <w:rPr>
+          <w:color w:val="000000" w:themeColor="text1"/>
+        </w:rPr>
+        <w:t>,</w:t>
+      </w:r>
+      <w:r>
+        <w:rPr>
+          <w:color w:val="000000" w:themeColor="text1"/>
+        </w:rPr>
+        <w:t xml:space="preserve"> </w:t>
+      </w:r>
+      <w:r>
+        <w:rPr>
+          <w:color w:val="000000" w:themeColor="text1"/>
+        </w:rPr>
+        <w:t>iOS</w:t>
       </w:r>
     </w:p>
     <w:p>
@@ -414,7 +429,7 @@
         <w:rPr>
           <w:color w:val="000000" w:themeColor="text1"/>
         </w:rPr>
-        <w:t>APIs, cloud based, and distributed systems</w:t>
+        <w:t>MVC.NET, WPF, Windows Mobile</w:t>
       </w:r>
     </w:p>
     <w:p>
@@ -432,19 +447,25 @@
         <w:rPr>
           <w:color w:val="000000" w:themeColor="text1"/>
         </w:rPr>
-        <w:t xml:space="preserve">AWS, </w:t>
-      </w:r>
-      <w:r>
-        <w:rPr>
-          <w:color w:val="000000" w:themeColor="text1"/>
-        </w:rPr>
-        <w:t xml:space="preserve">Azure, </w:t>
-      </w:r>
-      <w:r>
-        <w:rPr>
-          <w:color w:val="000000" w:themeColor="text1"/>
-        </w:rPr>
-        <w:t>GitHub</w:t>
+        <w:t>F</w:t>
+      </w:r>
+      <w:r>
+        <w:rPr>
+          <w:color w:val="000000" w:themeColor="text1"/>
+        </w:rPr>
+        <w:t>unctional outcomes</w:t>
+      </w:r>
+      <w:r>
+        <w:rPr>
+          <w:color w:val="000000" w:themeColor="text1"/>
+        </w:rPr>
+        <w:t>, UI,</w:t>
+      </w:r>
+      <w:r>
+        <w:rPr>
+          <w:color w:val="000000" w:themeColor="text1"/>
+        </w:rPr>
+        <w:t xml:space="preserve"> UX</w:t>
       </w:r>
     </w:p>
     <w:p>
@@ -462,31 +483,7 @@
         <w:rPr>
           <w:color w:val="000000" w:themeColor="text1"/>
         </w:rPr>
-        <w:t xml:space="preserve">Unit testing, </w:t>
-      </w:r>
-      <w:r>
-        <w:rPr>
-          <w:color w:val="000000" w:themeColor="text1"/>
-        </w:rPr>
-        <w:t>R</w:t>
-      </w:r>
-      <w:r>
-        <w:rPr>
-          <w:color w:val="000000" w:themeColor="text1"/>
-        </w:rPr>
-        <w:t xml:space="preserve">Spec, </w:t>
-      </w:r>
-      <w:r>
-        <w:rPr>
-          <w:color w:val="000000" w:themeColor="text1"/>
-        </w:rPr>
-        <w:t>Trav</w:t>
-      </w:r>
-      <w:r>
-        <w:rPr>
-          <w:color w:val="000000" w:themeColor="text1"/>
-        </w:rPr>
-        <w:t>is, Jenkins</w:t>
+        <w:t>APIs, cloud based, and distributed systems</w:t>
       </w:r>
     </w:p>
     <w:p>
@@ -504,8 +501,22 @@
         <w:rPr>
           <w:color w:val="000000" w:themeColor="text1"/>
         </w:rPr>
-        <w:t>Code review, Pair programming, Agile, XP</w:t>
-      </w:r>
+        <w:t xml:space="preserve">AWS, </w:t>
+      </w:r>
+      <w:r>
+        <w:rPr>
+          <w:color w:val="000000" w:themeColor="text1"/>
+        </w:rPr>
+        <w:t xml:space="preserve">Azure, </w:t>
+      </w:r>
+      <w:proofErr w:type="spellStart"/>
+      <w:r>
+        <w:rPr>
+          <w:color w:val="000000" w:themeColor="text1"/>
+        </w:rPr>
+        <w:t>GitHub</w:t>
+      </w:r>
+      <w:proofErr w:type="spellEnd"/>
     </w:p>
     <w:p>
       <w:pPr>
@@ -522,8 +533,84 @@
         <w:rPr>
           <w:color w:val="000000" w:themeColor="text1"/>
         </w:rPr>
-        <w:t>Sketch, Visio, Photoshop, InVision</w:t>
-      </w:r>
+        <w:t xml:space="preserve">Unit testing, </w:t>
+      </w:r>
+      <w:proofErr w:type="spellStart"/>
+      <w:r>
+        <w:rPr>
+          <w:color w:val="000000" w:themeColor="text1"/>
+        </w:rPr>
+        <w:t>R</w:t>
+      </w:r>
+      <w:r>
+        <w:rPr>
+          <w:color w:val="000000" w:themeColor="text1"/>
+        </w:rPr>
+        <w:t>Spec</w:t>
+      </w:r>
+      <w:proofErr w:type="spellEnd"/>
+      <w:r>
+        <w:rPr>
+          <w:color w:val="000000" w:themeColor="text1"/>
+        </w:rPr>
+        <w:t xml:space="preserve">, </w:t>
+      </w:r>
+      <w:r>
+        <w:rPr>
+          <w:color w:val="000000" w:themeColor="text1"/>
+        </w:rPr>
+        <w:t>Trav</w:t>
+      </w:r>
+      <w:r>
+        <w:rPr>
+          <w:color w:val="000000" w:themeColor="text1"/>
+        </w:rPr>
+        <w:t>is, Jenkins</w:t>
+      </w:r>
+    </w:p>
+    <w:p>
+      <w:pPr>
+        <w:pStyle w:val="ListParagraph"/>
+        <w:numPr>
+          <w:ilvl w:val="0"/>
+          <w:numId w:val="1"/>
+        </w:numPr>
+        <w:rPr>
+          <w:color w:val="000000" w:themeColor="text1"/>
+        </w:rPr>
+      </w:pPr>
+      <w:r>
+        <w:rPr>
+          <w:color w:val="000000" w:themeColor="text1"/>
+        </w:rPr>
+        <w:t>Code review, Pair programming, Agile, XP</w:t>
+      </w:r>
+    </w:p>
+    <w:p>
+      <w:pPr>
+        <w:pStyle w:val="ListParagraph"/>
+        <w:numPr>
+          <w:ilvl w:val="0"/>
+          <w:numId w:val="1"/>
+        </w:numPr>
+        <w:rPr>
+          <w:color w:val="000000" w:themeColor="text1"/>
+        </w:rPr>
+      </w:pPr>
+      <w:r>
+        <w:rPr>
+          <w:color w:val="000000" w:themeColor="text1"/>
+        </w:rPr>
+        <w:t xml:space="preserve">Sketch, Visio, Photoshop, </w:t>
+      </w:r>
+      <w:proofErr w:type="spellStart"/>
+      <w:r>
+        <w:rPr>
+          <w:color w:val="000000" w:themeColor="text1"/>
+        </w:rPr>
+        <w:t>InVision</w:t>
+      </w:r>
+      <w:proofErr w:type="spellEnd"/>
     </w:p>
     <w:p>
       <w:pPr>
@@ -711,9 +798,11 @@
       <w:pPr>
         <w:pStyle w:val="Heading2"/>
       </w:pPr>
+      <w:proofErr w:type="spellStart"/>
       <w:r>
         <w:t>Touchtech</w:t>
       </w:r>
+      <w:proofErr w:type="spellEnd"/>
       <w:r>
         <w:t xml:space="preserve"> / Leaping Tiger</w:t>
       </w:r>
@@ -750,8 +839,13 @@
       </w:r>
     </w:p>
     <w:p>
-      <w:r>
-        <w:t xml:space="preserve">Touchtech is a </w:t>
+      <w:proofErr w:type="spellStart"/>
+      <w:r>
+        <w:t>Touchtech</w:t>
+      </w:r>
+      <w:proofErr w:type="spellEnd"/>
+      <w:r>
+        <w:t xml:space="preserve"> is a </w:t>
       </w:r>
       <w:r>
         <w:t>web and mobile development shop based in Wellington, N</w:t>
@@ -829,18 +923,28 @@
         <w:t>developed at</w:t>
       </w:r>
       <w:r>
-        <w:t xml:space="preserve"> Touchtech</w:t>
-      </w:r>
+        <w:t xml:space="preserve"> </w:t>
+      </w:r>
+      <w:proofErr w:type="spellStart"/>
+      <w:r>
+        <w:t>Touchtech</w:t>
+      </w:r>
+      <w:proofErr w:type="spellEnd"/>
       <w:r>
         <w:t>.</w:t>
       </w:r>
     </w:p>
     <w:p>
+      <w:proofErr w:type="spellStart"/>
       <w:r>
         <w:t>Touchtech</w:t>
       </w:r>
       <w:r>
-        <w:t>’s contract</w:t>
+        <w:t>’s</w:t>
+      </w:r>
+      <w:proofErr w:type="spellEnd"/>
+      <w:r>
+        <w:t xml:space="preserve"> contract</w:t>
       </w:r>
       <w:r>
         <w:t xml:space="preserve"> ended December 2015, at which </w:t>
@@ -858,19 +962,10 @@
         <w:t xml:space="preserve"> as their CTO. I declined the position as it require</w:t>
       </w:r>
       <w:r>
-        <w:t xml:space="preserve">d my presence in NZ, whereas I had planned to reside in the USA from 2016. For the purpose of performing proper hand over to the new CTO, I have accepted a </w:t>
-      </w:r>
-      <w:r>
-        <w:t xml:space="preserve">remote </w:t>
-      </w:r>
-      <w:r>
-        <w:t>contract with Leaping Tiger</w:t>
-      </w:r>
-      <w:r>
-        <w:t xml:space="preserve"> which ends in</w:t>
-      </w:r>
-      <w:r>
-        <w:t xml:space="preserve"> March 2016.</w:t>
+        <w:t xml:space="preserve">d my presence in NZ, whereas I had planned to reside in the USA from 2016. For the purpose of performing proper hand over </w:t>
+      </w:r>
+      <w:r>
+        <w:t>I am currently working on a casual basis with Leaping Tiger.</w:t>
       </w:r>
     </w:p>
     <w:p>
@@ -882,7 +977,15 @@
       </w:r>
       <w:r>
         <w:br/>
-        <w:t>To continue to develop Leaping Tiger’s software and systems, build an in-house development team, and smoothly phase out Touchtech’s involvement.</w:t>
+        <w:t xml:space="preserve">To continue to develop Leaping Tiger’s software and systems, build an in-house development team, and smoothly phase out </w:t>
+      </w:r>
+      <w:proofErr w:type="spellStart"/>
+      <w:r>
+        <w:t>Touchtech’s</w:t>
+      </w:r>
+      <w:proofErr w:type="spellEnd"/>
+      <w:r>
+        <w:t xml:space="preserve"> involvement.</w:t>
       </w:r>
     </w:p>
     <w:p>
@@ -1019,7 +1122,35 @@
               <w:rPr>
                 <w:color w:val="000000" w:themeColor="text1"/>
               </w:rPr>
-              <w:t>AWS – EC2, OpsWorks, RDS, Load Balancing, S3, CDN, CloudFront, Route 53</w:t>
+              <w:t xml:space="preserve">AWS – EC2, </w:t>
+            </w:r>
+            <w:proofErr w:type="spellStart"/>
+            <w:r>
+              <w:rPr>
+                <w:color w:val="000000" w:themeColor="text1"/>
+              </w:rPr>
+              <w:t>OpsWorks</w:t>
+            </w:r>
+            <w:proofErr w:type="spellEnd"/>
+            <w:r>
+              <w:rPr>
+                <w:color w:val="000000" w:themeColor="text1"/>
+              </w:rPr>
+              <w:t xml:space="preserve">, RDS, Load Balancing, S3, CDN, </w:t>
+            </w:r>
+            <w:proofErr w:type="spellStart"/>
+            <w:r>
+              <w:rPr>
+                <w:color w:val="000000" w:themeColor="text1"/>
+              </w:rPr>
+              <w:t>CloudFront</w:t>
+            </w:r>
+            <w:proofErr w:type="spellEnd"/>
+            <w:r>
+              <w:rPr>
+                <w:color w:val="000000" w:themeColor="text1"/>
+              </w:rPr>
+              <w:t>, Route 53</w:t>
             </w:r>
             <w:r>
               <w:rPr>
@@ -1062,12 +1193,14 @@
                 <w:color w:val="000000" w:themeColor="text1"/>
               </w:rPr>
             </w:pPr>
+            <w:proofErr w:type="spellStart"/>
             <w:r>
               <w:rPr>
                 <w:color w:val="000000" w:themeColor="text1"/>
               </w:rPr>
               <w:t>Github</w:t>
             </w:r>
+            <w:proofErr w:type="spellEnd"/>
           </w:p>
           <w:p>
             <w:pPr>
@@ -1098,12 +1231,14 @@
                 <w:color w:val="000000" w:themeColor="text1"/>
               </w:rPr>
             </w:pPr>
+            <w:proofErr w:type="spellStart"/>
             <w:r>
               <w:rPr>
                 <w:color w:val="000000" w:themeColor="text1"/>
               </w:rPr>
               <w:t>RSpec</w:t>
             </w:r>
+            <w:proofErr w:type="spellEnd"/>
           </w:p>
           <w:p>
             <w:pPr>
@@ -1492,7 +1627,21 @@
         <w:rPr>
           <w:color w:val="000000" w:themeColor="text1"/>
         </w:rPr>
-        <w:t xml:space="preserve">Liaise with Touchtech’s </w:t>
+        <w:t xml:space="preserve">Liaise with </w:t>
+      </w:r>
+      <w:proofErr w:type="spellStart"/>
+      <w:r>
+        <w:rPr>
+          <w:color w:val="000000" w:themeColor="text1"/>
+        </w:rPr>
+        <w:t>Touchtech’s</w:t>
+      </w:r>
+      <w:proofErr w:type="spellEnd"/>
+      <w:r>
+        <w:rPr>
+          <w:color w:val="000000" w:themeColor="text1"/>
+        </w:rPr>
+        <w:t xml:space="preserve"> </w:t>
       </w:r>
       <w:r>
         <w:rPr>
@@ -1548,7 +1697,21 @@
         <w:rPr>
           <w:color w:val="000000" w:themeColor="text1"/>
         </w:rPr>
-        <w:t>Successfully phased out Touchtech’s involvement, all development is now performed in-house</w:t>
+        <w:t xml:space="preserve">Successfully phased out </w:t>
+      </w:r>
+      <w:proofErr w:type="spellStart"/>
+      <w:r>
+        <w:rPr>
+          <w:color w:val="000000" w:themeColor="text1"/>
+        </w:rPr>
+        <w:t>Touchtech’s</w:t>
+      </w:r>
+      <w:proofErr w:type="spellEnd"/>
+      <w:r>
+        <w:rPr>
+          <w:color w:val="000000" w:themeColor="text1"/>
+        </w:rPr>
+        <w:t xml:space="preserve"> involvement, all development is now performed in-house</w:t>
       </w:r>
     </w:p>
     <w:p>
@@ -1757,7 +1920,7 @@
         <w:rPr>
           <w:rStyle w:val="IntenseEmphasis"/>
         </w:rPr>
-        <w:t>ly 2013</w:t>
+        <w:t>ly 2014</w:t>
       </w:r>
       <w:r>
         <w:rPr>
@@ -2082,12 +2245,14 @@
                 <w:color w:val="000000" w:themeColor="text1"/>
               </w:rPr>
             </w:pPr>
+            <w:proofErr w:type="spellStart"/>
             <w:r>
               <w:rPr>
                 <w:color w:val="000000" w:themeColor="text1"/>
               </w:rPr>
               <w:t>Mailchimp</w:t>
             </w:r>
+            <w:proofErr w:type="spellEnd"/>
           </w:p>
           <w:p>
             <w:pPr>
@@ -2421,7 +2586,7 @@
         <w:rPr>
           <w:rStyle w:val="IntenseEmphasis"/>
         </w:rPr>
-        <w:t>2015</w:t>
+        <w:t>2014</w:t>
       </w:r>
     </w:p>
     <w:p>
@@ -2532,12 +2697,14 @@
                 <w:color w:val="000000" w:themeColor="text1"/>
               </w:rPr>
             </w:pPr>
+            <w:proofErr w:type="spellStart"/>
             <w:r>
               <w:rPr>
                 <w:color w:val="000000" w:themeColor="text1"/>
               </w:rPr>
               <w:t>WinForms</w:t>
             </w:r>
+            <w:proofErr w:type="spellEnd"/>
           </w:p>
           <w:p>
             <w:pPr>
@@ -2988,7 +3155,14 @@
         <w:rPr>
           <w:color w:val="000000" w:themeColor="text1"/>
         </w:rPr>
-        <w:t xml:space="preserve"> to run the WinForm</w:t>
+        <w:t xml:space="preserve"> to run the </w:t>
+      </w:r>
+      <w:proofErr w:type="spellStart"/>
+      <w:r>
+        <w:rPr>
+          <w:color w:val="000000" w:themeColor="text1"/>
+        </w:rPr>
+        <w:t>WinForm</w:t>
       </w:r>
       <w:r>
         <w:rPr>
@@ -2996,6 +3170,7 @@
         </w:rPr>
         <w:t>s</w:t>
       </w:r>
+      <w:proofErr w:type="spellEnd"/>
       <w:r>
         <w:rPr>
           <w:color w:val="000000" w:themeColor="text1"/>
@@ -3030,7 +3205,21 @@
         <w:rPr>
           <w:color w:val="000000" w:themeColor="text1"/>
         </w:rPr>
-        <w:t xml:space="preserve"> did not want to update their interfaces from WinForms to WPF</w:t>
+        <w:t xml:space="preserve"> did not want to update their interfaces from </w:t>
+      </w:r>
+      <w:proofErr w:type="spellStart"/>
+      <w:r>
+        <w:rPr>
+          <w:color w:val="000000" w:themeColor="text1"/>
+        </w:rPr>
+        <w:t>WinForms</w:t>
+      </w:r>
+      <w:proofErr w:type="spellEnd"/>
+      <w:r>
+        <w:rPr>
+          <w:color w:val="000000" w:themeColor="text1"/>
+        </w:rPr>
+        <w:t xml:space="preserve"> to WPF</w:t>
       </w:r>
     </w:p>
     <w:p>
@@ -3103,7 +3292,15 @@
         </w:rPr>
       </w:pPr>
       <w:r>
-        <w:t>I started Digital Stock with Avinash Varghese in 2011 while I was studying at the Southern Institute of Technology. We offered</w:t>
+        <w:t xml:space="preserve">I started Digital Stock with </w:t>
+      </w:r>
+      <w:proofErr w:type="spellStart"/>
+      <w:r>
+        <w:t>Avinash</w:t>
+      </w:r>
+      <w:proofErr w:type="spellEnd"/>
+      <w:r>
+        <w:t xml:space="preserve"> Varghese in 2011 while I was studying at the Southern Institute of Technology. We offered</w:t>
       </w:r>
       <w:r>
         <w:t xml:space="preserve"> CMS</w:t>
@@ -3115,7 +3312,15 @@
         <w:t xml:space="preserve"> and</w:t>
       </w:r>
       <w:r>
-        <w:t xml:space="preserve"> Avinash offered business experience and strong social networks to leverage sales. </w:t>
+        <w:t xml:space="preserve"> </w:t>
+      </w:r>
+      <w:proofErr w:type="spellStart"/>
+      <w:r>
+        <w:t>Avinash</w:t>
+      </w:r>
+      <w:proofErr w:type="spellEnd"/>
+      <w:r>
+        <w:t xml:space="preserve"> offered business experience and strong social networks to leverage sales. </w:t>
       </w:r>
     </w:p>
     <w:p>
@@ -3718,8 +3923,9 @@
           <w:sz w:val="26"/>
           <w:szCs w:val="26"/>
         </w:rPr>
-        <w:t>Head of Mobile at Touchtech</w:t>
-      </w:r>
+        <w:t xml:space="preserve">Head of Mobile at </w:t>
+      </w:r>
+      <w:proofErr w:type="spellStart"/>
       <w:r>
         <w:rPr>
           <w:rFonts w:cs="Helvetica"/>
@@ -3727,6 +3933,16 @@
           <w:sz w:val="26"/>
           <w:szCs w:val="26"/>
         </w:rPr>
+        <w:t>Touchtech</w:t>
+      </w:r>
+      <w:proofErr w:type="spellEnd"/>
+      <w:r>
+        <w:rPr>
+          <w:rFonts w:cs="Helvetica"/>
+          <w:color w:val="262626"/>
+          <w:sz w:val="26"/>
+          <w:szCs w:val="26"/>
+        </w:rPr>
         <w:t xml:space="preserve"> (previously lead development of Leaping Tiger)</w:t>
       </w:r>
     </w:p>
@@ -3738,7 +3954,15 @@
         <w:t>Leaping Tiger</w:t>
       </w:r>
       <w:r>
-        <w:t>. He is a fast learner, good developer and most importantly, has eyes on design and user interface. He picked up both reactJS and iOS quickly and be able to ship quality code within a couple of months. I would recommend Josh for any development role and wish him a great future ahead.</w:t>
+        <w:t xml:space="preserve">. He is a fast learner, good developer and most importantly, has eyes on design and user interface. He picked up both </w:t>
+      </w:r>
+      <w:proofErr w:type="spellStart"/>
+      <w:r>
+        <w:t>reactJS</w:t>
+      </w:r>
+      <w:proofErr w:type="spellEnd"/>
+      <w:r>
+        <w:t xml:space="preserve"> and iOS quickly and be able to ship quality code within a couple of months. I would recommend Josh for any development role and wish him a great future ahead.</w:t>
       </w:r>
       <w:r>
         <w:t>”</w:t>
@@ -3761,8 +3985,20 @@
             <w:sz w:val="26"/>
             <w:szCs w:val="26"/>
           </w:rPr>
-          <w:t>Silvia Zuur</w:t>
+          <w:t xml:space="preserve">Silvia </w:t>
         </w:r>
+        <w:proofErr w:type="spellStart"/>
+        <w:r>
+          <w:rPr>
+            <w:rStyle w:val="Hyperlink"/>
+            <w:b/>
+            <w:bCs/>
+            <w:sz w:val="26"/>
+            <w:szCs w:val="26"/>
+          </w:rPr>
+          <w:t>Zuur</w:t>
+        </w:r>
+        <w:proofErr w:type="spellEnd"/>
       </w:hyperlink>
       <w:r>
         <w:rPr>
@@ -4007,7 +4243,7 @@
       <w:rPr>
         <w:noProof/>
       </w:rPr>
-      <w:t>5</w:t>
+      <w:t>2</w:t>
     </w:r>
     <w:r>
       <w:fldChar w:fldCharType="end"/>
@@ -4015,27 +4251,14 @@
     <w:r>
       <w:t xml:space="preserve"> of </w:t>
     </w:r>
-    <w:r>
-      <w:fldChar w:fldCharType="begin"/>
-    </w:r>
-    <w:r>
-      <w:instrText xml:space="preserve"> NUMPAGES  \* MERGEFORMAT </w:instrText>
-    </w:r>
-    <w:r>
-      <w:fldChar w:fldCharType="separate"/>
-    </w:r>
-    <w:r>
-      <w:rPr>
-        <w:noProof/>
-      </w:rPr>
-      <w:t>5</w:t>
-    </w:r>
-    <w:r>
-      <w:rPr>
-        <w:noProof/>
-      </w:rPr>
-      <w:fldChar w:fldCharType="end"/>
-    </w:r>
+    <w:fldSimple w:instr=" NUMPAGES  \* MERGEFORMAT ">
+      <w:r>
+        <w:rPr>
+          <w:noProof/>
+        </w:rPr>
+        <w:t>5</w:t>
+      </w:r>
+    </w:fldSimple>
   </w:p>
 </w:ftr>
 </file>
@@ -4128,8 +4351,16 @@
                     <w:rPr>
                       <w:rStyle w:val="Hyperlink"/>
                     </w:rPr>
-                    <w:t>github.com/jdbdnz</w:t>
+                    <w:t>github.com/</w:t>
                   </w:r>
+                  <w:proofErr w:type="spellStart"/>
+                  <w:r>
+                    <w:rPr>
+                      <w:rStyle w:val="Hyperlink"/>
+                    </w:rPr>
+                    <w:t>jdbdnz</w:t>
+                  </w:r>
+                  <w:proofErr w:type="spellEnd"/>
                 </w:hyperlink>
               </w:p>
             </w:tc>
@@ -4164,8 +4395,16 @@
                     <w:rPr>
                       <w:rStyle w:val="Hyperlink"/>
                     </w:rPr>
-                    <w:t>linkedin.com/in/jdbdnz</w:t>
+                    <w:t>linkedin.com/in/</w:t>
                   </w:r>
+                  <w:proofErr w:type="spellStart"/>
+                  <w:r>
+                    <w:rPr>
+                      <w:rStyle w:val="Hyperlink"/>
+                    </w:rPr>
+                    <w:t>jdbdnz</w:t>
+                  </w:r>
+                  <w:proofErr w:type="spellEnd"/>
                 </w:hyperlink>
               </w:p>
             </w:tc>
@@ -6718,6 +6957,37 @@
     <w:unhideWhenUsed/>
     <w:rsid w:val="00C228EC"/>
   </w:style>
+  <w:style w:type="paragraph" w:styleId="BalloonText">
+    <w:name w:val="Balloon Text"/>
+    <w:basedOn w:val="Normal"/>
+    <w:link w:val="BalloonTextChar"/>
+    <w:uiPriority w:val="99"/>
+    <w:semiHidden/>
+    <w:unhideWhenUsed/>
+    <w:rsid w:val="00412913"/>
+    <w:pPr>
+      <w:spacing w:after="0" w:line="240" w:lineRule="auto"/>
+    </w:pPr>
+    <w:rPr>
+      <w:rFonts w:ascii="Times New Roman" w:hAnsi="Times New Roman" w:cs="Times New Roman"/>
+      <w:sz w:val="18"/>
+      <w:szCs w:val="18"/>
+    </w:rPr>
+  </w:style>
+  <w:style w:type="character" w:customStyle="1" w:styleId="BalloonTextChar">
+    <w:name w:val="Balloon Text Char"/>
+    <w:basedOn w:val="DefaultParagraphFont"/>
+    <w:link w:val="BalloonText"/>
+    <w:uiPriority w:val="99"/>
+    <w:semiHidden/>
+    <w:rsid w:val="00412913"/>
+    <w:rPr>
+      <w:rFonts w:ascii="Times New Roman" w:hAnsi="Times New Roman" w:cs="Times New Roman"/>
+      <w:color w:val="000000" w:themeColor="text1"/>
+      <w:sz w:val="18"/>
+      <w:szCs w:val="18"/>
+    </w:rPr>
+  </w:style>
 </w:styles>
 </file>
 
@@ -6987,7 +7257,7 @@
 </file>
 
 <file path=customXml/itemProps1.xml><?xml version="1.0" encoding="utf-8"?>
-<ds:datastoreItem xmlns:ds="http://schemas.openxmlformats.org/officeDocument/2006/customXml" ds:itemID="{3B316F6D-BB23-2741-B22F-F7C278A2D7BC}">
+<ds:datastoreItem xmlns:ds="http://schemas.openxmlformats.org/officeDocument/2006/customXml" ds:itemID="{16F7B3CF-C2B8-EE49-86B3-3EC7BEC31219}">
   <ds:schemaRefs>
     <ds:schemaRef ds:uri="http://schemas.openxmlformats.org/officeDocument/2006/bibliography"/>
   </ds:schemaRefs>

</xml_diff>